<commit_message>
Commit 12 - Fin du sprint et écheance 2
</commit_message>
<xml_diff>
--- a/Documentation/Fishermen Land.docx
+++ b/Documentation/Fishermen Land.docx
@@ -5397,7 +5397,13 @@
         </w:numPr>
       </w:pPr>
       <w:r>
-        <w:t xml:space="preserve">Créer un jeu en multijoueur </w:t>
+        <w:t xml:space="preserve">Créer un jeu </w:t>
+      </w:r>
+      <w:r>
+        <w:t>avec plusieurs joueurs en réseau</w:t>
+      </w:r>
+      <w:r>
+        <w:t xml:space="preserve"> </w:t>
       </w:r>
       <w:r>
         <w:br w:type="page"/>
@@ -5823,10 +5829,7 @@
       </w:r>
     </w:p>
     <w:p/>
-    <w:p>
-      <w:bookmarkStart w:id="5" w:name="_GoBack"/>
-      <w:bookmarkEnd w:id="5"/>
-    </w:p>
+    <w:p/>
     <w:p>
       <w:hyperlink r:id="rId9" w:history="1">
         <w:r>
@@ -6145,7 +6148,7 @@
       <w:pPr>
         <w:pStyle w:val="Titre1"/>
       </w:pPr>
-      <w:bookmarkStart w:id="6" w:name="_Toc514847643"/>
+      <w:bookmarkStart w:id="5" w:name="_Toc514847643"/>
       <w:r>
         <w:lastRenderedPageBreak/>
         <w:t>Analyse</w:t>
@@ -6153,17 +6156,17 @@
       <w:r>
         <w:t xml:space="preserve"> / Conception</w:t>
       </w:r>
+      <w:bookmarkEnd w:id="5"/>
+    </w:p>
+    <w:p>
+      <w:pPr>
+        <w:pStyle w:val="Titre2"/>
+      </w:pPr>
+      <w:bookmarkStart w:id="6" w:name="_Toc514847644"/>
+      <w:r>
+        <w:t>Vue d’ensemble</w:t>
+      </w:r>
       <w:bookmarkEnd w:id="6"/>
-    </w:p>
-    <w:p>
-      <w:pPr>
-        <w:pStyle w:val="Titre2"/>
-      </w:pPr>
-      <w:bookmarkStart w:id="7" w:name="_Toc514847644"/>
-      <w:r>
-        <w:t>Vue d’ensemble</w:t>
-      </w:r>
-      <w:bookmarkEnd w:id="7"/>
     </w:p>
     <w:p/>
     <w:p>
@@ -6180,10 +6183,10 @@
           <w:lang w:val="fr-CH" w:eastAsia="fr-CH"/>
         </w:rPr>
         <w:drawing>
-          <wp:inline distT="0" distB="0" distL="0" distR="0" wp14:anchorId="36D43145" wp14:editId="05DE8E2C">
-            <wp:extent cx="5743575" cy="2430340"/>
-            <wp:effectExtent l="0" t="0" r="0" b="8255"/>
-            <wp:docPr id="3" name="Image 3" descr="C:\wamp64\www\Fishermen Land\Documentation\Images\Vue d'ensemble.png"/>
+          <wp:inline distT="0" distB="0" distL="0" distR="0" wp14:anchorId="36D43145" wp14:editId="6C95E6F9">
+            <wp:extent cx="6278649" cy="2676525"/>
+            <wp:effectExtent l="0" t="0" r="8255" b="0"/>
+            <wp:docPr id="3" name="Image 3"/>
             <wp:cNvGraphicFramePr>
               <a:graphicFrameLocks xmlns:a="http://schemas.openxmlformats.org/drawingml/2006/main" noChangeAspect="1"/>
             </wp:cNvGraphicFramePr>
@@ -6204,7 +6207,6 @@
                         </a:ext>
                       </a:extLst>
                     </a:blip>
-                    <a:srcRect/>
                     <a:stretch>
                       <a:fillRect/>
                     </a:stretch>
@@ -6212,7 +6214,7 @@
                   <pic:spPr bwMode="auto">
                     <a:xfrm>
                       <a:off x="0" y="0"/>
-                      <a:ext cx="5759687" cy="2437158"/>
+                      <a:ext cx="6284983" cy="2679225"/>
                     </a:xfrm>
                     <a:prstGeom prst="rect">
                       <a:avLst/>
@@ -6240,11 +6242,11 @@
       <w:pPr>
         <w:pStyle w:val="Titre2"/>
       </w:pPr>
-      <w:bookmarkStart w:id="8" w:name="_Toc514847645"/>
+      <w:bookmarkStart w:id="7" w:name="_Toc514847645"/>
       <w:r>
         <w:t>MCD</w:t>
       </w:r>
-      <w:bookmarkEnd w:id="8"/>
+      <w:bookmarkEnd w:id="7"/>
     </w:p>
     <w:p/>
     <w:p>
@@ -6563,7 +6565,10 @@
           <w:numId w:val="0"/>
         </w:numPr>
         <w:rPr>
+          <w:rFonts w:ascii="Arial" w:hAnsi="Arial"/>
+          <w:sz w:val="24"/>
           <w:szCs w:val="14"/>
+          <w:lang w:eastAsia="fr-FR"/>
         </w:rPr>
       </w:pPr>
       <w:r>
@@ -6595,6 +6600,8 @@
         </w:rPr>
         <w:t>Un administrateur pourra changer certaines valeurs, tel que le nombre de poissons par défaut dans le lac, le nombre de joueurs maximum dans une partie, etc… Les parties seront créés en fonction de ces paramètres.</w:t>
       </w:r>
+      <w:bookmarkStart w:id="8" w:name="_GoBack"/>
+      <w:bookmarkEnd w:id="8"/>
       <w:r>
         <w:rPr>
           <w:rFonts w:ascii="Arial" w:hAnsi="Arial"/>
@@ -6628,327 +6635,55 @@
     </w:p>
     <w:p/>
     <w:p>
-      <w:pPr>
-        <w:pStyle w:val="En-tte"/>
-        <w:ind w:firstLine="360"/>
-        <w:rPr>
-          <w:i/>
-          <w:iCs/>
-          <w:szCs w:val="14"/>
-        </w:rPr>
-      </w:pPr>
-      <w:r>
-        <w:rPr>
-          <w:i/>
-          <w:iCs/>
-          <w:szCs w:val="14"/>
-        </w:rPr>
-        <w:t xml:space="preserve">Décrire la stratégie globale de </w:t>
-      </w:r>
-      <w:proofErr w:type="gramStart"/>
-      <w:r>
-        <w:rPr>
-          <w:i/>
-          <w:iCs/>
-          <w:szCs w:val="14"/>
-        </w:rPr>
-        <w:t>test:</w:t>
-      </w:r>
-      <w:proofErr w:type="gramEnd"/>
-      <w:r>
-        <w:rPr>
-          <w:i/>
-          <w:iCs/>
-          <w:szCs w:val="14"/>
-        </w:rPr>
-        <w:t xml:space="preserve"> </w:t>
-      </w:r>
-    </w:p>
-    <w:p>
-      <w:pPr>
-        <w:pStyle w:val="En-tte"/>
-        <w:ind w:firstLine="360"/>
-        <w:rPr>
-          <w:i/>
-          <w:iCs/>
-          <w:szCs w:val="14"/>
-        </w:rPr>
-      </w:pPr>
-    </w:p>
-    <w:p>
-      <w:pPr>
-        <w:pStyle w:val="En-tte"/>
-        <w:numPr>
-          <w:ilvl w:val="0"/>
-          <w:numId w:val="6"/>
-        </w:numPr>
-        <w:tabs>
-          <w:tab w:val="clear" w:pos="4536"/>
-          <w:tab w:val="clear" w:pos="9072"/>
-        </w:tabs>
-        <w:rPr>
-          <w:i/>
-          <w:iCs/>
-          <w:szCs w:val="14"/>
-        </w:rPr>
-      </w:pPr>
-      <w:proofErr w:type="gramStart"/>
-      <w:r>
-        <w:rPr>
-          <w:i/>
-          <w:iCs/>
-          <w:szCs w:val="14"/>
-        </w:rPr>
-        <w:t>t</w:t>
-      </w:r>
-      <w:r>
-        <w:rPr>
-          <w:i/>
-          <w:iCs/>
-          <w:szCs w:val="14"/>
-        </w:rPr>
-        <w:t>ypes</w:t>
-      </w:r>
-      <w:proofErr w:type="gramEnd"/>
-      <w:r>
-        <w:rPr>
-          <w:i/>
-          <w:iCs/>
-          <w:szCs w:val="14"/>
-        </w:rPr>
-        <w:t xml:space="preserve"> de des tests et ordre dans lequel ils seront effectués.</w:t>
-      </w:r>
-    </w:p>
-    <w:p>
-      <w:pPr>
-        <w:pStyle w:val="En-tte"/>
-        <w:numPr>
-          <w:ilvl w:val="0"/>
-          <w:numId w:val="6"/>
-        </w:numPr>
-        <w:tabs>
-          <w:tab w:val="clear" w:pos="4536"/>
-          <w:tab w:val="clear" w:pos="9072"/>
-        </w:tabs>
-        <w:rPr>
-          <w:i/>
-          <w:iCs/>
-          <w:szCs w:val="14"/>
-        </w:rPr>
-      </w:pPr>
-      <w:proofErr w:type="gramStart"/>
-      <w:r>
-        <w:rPr>
-          <w:i/>
-          <w:iCs/>
-          <w:szCs w:val="14"/>
-        </w:rPr>
-        <w:t>l</w:t>
-      </w:r>
-      <w:r>
-        <w:rPr>
-          <w:i/>
-          <w:iCs/>
-          <w:szCs w:val="14"/>
-        </w:rPr>
-        <w:t>es</w:t>
-      </w:r>
-      <w:proofErr w:type="gramEnd"/>
-      <w:r>
-        <w:rPr>
-          <w:i/>
-          <w:iCs/>
-          <w:szCs w:val="14"/>
-        </w:rPr>
-        <w:t xml:space="preserve"> moyens à mettre en œuvre</w:t>
-      </w:r>
-      <w:r>
-        <w:rPr>
-          <w:i/>
-          <w:iCs/>
-          <w:szCs w:val="14"/>
-        </w:rPr>
-        <w:t>.</w:t>
-      </w:r>
-    </w:p>
-    <w:p>
-      <w:pPr>
-        <w:pStyle w:val="En-tte"/>
-        <w:numPr>
-          <w:ilvl w:val="0"/>
-          <w:numId w:val="6"/>
-        </w:numPr>
-        <w:tabs>
-          <w:tab w:val="clear" w:pos="4536"/>
-          <w:tab w:val="clear" w:pos="9072"/>
-        </w:tabs>
-        <w:rPr>
-          <w:i/>
-          <w:iCs/>
-          <w:szCs w:val="14"/>
-        </w:rPr>
-      </w:pPr>
-      <w:proofErr w:type="gramStart"/>
-      <w:r>
-        <w:rPr>
-          <w:i/>
-          <w:iCs/>
-          <w:szCs w:val="14"/>
-        </w:rPr>
-        <w:t>c</w:t>
-      </w:r>
-      <w:r>
-        <w:rPr>
-          <w:i/>
-          <w:iCs/>
-          <w:szCs w:val="14"/>
-        </w:rPr>
-        <w:t>ouverture</w:t>
-      </w:r>
-      <w:proofErr w:type="gramEnd"/>
-      <w:r>
-        <w:rPr>
-          <w:i/>
-          <w:iCs/>
-          <w:szCs w:val="14"/>
-        </w:rPr>
-        <w:t xml:space="preserve"> des tests (tests exhaustifs ou non, si non, pourquoi ?)</w:t>
-      </w:r>
-      <w:r>
-        <w:rPr>
-          <w:i/>
-          <w:iCs/>
-          <w:szCs w:val="14"/>
-        </w:rPr>
-        <w:t>.</w:t>
-      </w:r>
-    </w:p>
-    <w:p>
-      <w:pPr>
-        <w:pStyle w:val="En-tte"/>
-        <w:numPr>
-          <w:ilvl w:val="0"/>
-          <w:numId w:val="6"/>
-        </w:numPr>
-        <w:tabs>
-          <w:tab w:val="clear" w:pos="4536"/>
-          <w:tab w:val="clear" w:pos="9072"/>
-        </w:tabs>
-        <w:rPr>
-          <w:i/>
-          <w:iCs/>
-          <w:szCs w:val="14"/>
-        </w:rPr>
-      </w:pPr>
-      <w:proofErr w:type="gramStart"/>
-      <w:r>
-        <w:rPr>
-          <w:i/>
-          <w:iCs/>
-          <w:szCs w:val="14"/>
-        </w:rPr>
-        <w:t>d</w:t>
-      </w:r>
-      <w:r>
-        <w:rPr>
-          <w:i/>
-          <w:iCs/>
-          <w:szCs w:val="14"/>
-        </w:rPr>
-        <w:t>onnées</w:t>
-      </w:r>
-      <w:proofErr w:type="gramEnd"/>
-      <w:r>
-        <w:rPr>
-          <w:i/>
-          <w:iCs/>
-          <w:szCs w:val="14"/>
-        </w:rPr>
-        <w:t xml:space="preserve"> de test à prévoir (données réelles ?)</w:t>
-      </w:r>
-      <w:r>
-        <w:rPr>
-          <w:i/>
-          <w:iCs/>
-          <w:szCs w:val="14"/>
-        </w:rPr>
-        <w:t>.</w:t>
-      </w:r>
-    </w:p>
-    <w:p>
-      <w:pPr>
-        <w:pStyle w:val="En-tte"/>
-        <w:numPr>
-          <w:ilvl w:val="0"/>
-          <w:numId w:val="6"/>
-        </w:numPr>
-        <w:tabs>
-          <w:tab w:val="clear" w:pos="4536"/>
-          <w:tab w:val="clear" w:pos="9072"/>
-        </w:tabs>
-        <w:rPr>
-          <w:i/>
-          <w:iCs/>
-          <w:szCs w:val="14"/>
-        </w:rPr>
-      </w:pPr>
-      <w:proofErr w:type="gramStart"/>
-      <w:r>
-        <w:rPr>
-          <w:i/>
-          <w:iCs/>
-          <w:szCs w:val="14"/>
-        </w:rPr>
-        <w:t>les</w:t>
-      </w:r>
-      <w:proofErr w:type="gramEnd"/>
-      <w:r>
-        <w:rPr>
-          <w:i/>
-          <w:iCs/>
-          <w:szCs w:val="14"/>
-        </w:rPr>
-        <w:t xml:space="preserve"> testeurs extérieurs éventuels.</w:t>
-      </w:r>
-    </w:p>
-    <w:p>
-      <w:pPr>
-        <w:pStyle w:val="En-tte"/>
-        <w:tabs>
-          <w:tab w:val="clear" w:pos="4536"/>
-          <w:tab w:val="clear" w:pos="9072"/>
-        </w:tabs>
-        <w:ind w:left="717"/>
-        <w:rPr>
-          <w:szCs w:val="14"/>
-        </w:rPr>
-      </w:pPr>
-    </w:p>
-    <w:p>
-      <w:pPr>
-        <w:rPr>
-          <w:szCs w:val="14"/>
-        </w:rPr>
-      </w:pPr>
-      <w:r>
-        <w:rPr>
-          <w:highlight w:val="yellow"/>
-        </w:rPr>
-        <w:t>Eché</w:t>
-      </w:r>
-      <w:r>
-        <w:rPr>
-          <w:highlight w:val="yellow"/>
-        </w:rPr>
-        <w:t>ance 3</w:t>
-      </w:r>
-    </w:p>
+      <w:r>
+        <w:t>Tout au long du projet je fais des tests fonctionnels selon mon avancée, afin de s’assurer que les fonctionnalités demandées fonctionnaient chacune de leur côté.</w:t>
+      </w:r>
+    </w:p>
+    <w:p/>
+    <w:p>
+      <w:r>
+        <w:t>Afin de gérer les tests fonctionnels j’ai souvent utiliser plusieurs navigateurs. Pour connecter 6 personnes j’utilisais une fois le navigateur en mode normal et une fois en mode navigation privé, ceci me permet d’avoir 6 comptes connectés au même temps.</w:t>
+      </w:r>
+    </w:p>
+    <w:p/>
+    <w:p>
+      <w:r>
+        <w:t>Par la suite j’ai commencé à faire des test d’intégrité afin de s’assurer qu’on puisse parcourir les différentes fonctionnalités du jeu sans avoir de problèmes.</w:t>
+      </w:r>
+    </w:p>
+    <w:p/>
+    <w:p>
+      <w:r>
+        <w:t>Je présente également chaque semaine au chef de projet une démo de ce qui est fonctionnel et m’assure que ce qui était fonctionnel les semaines d’avant, le reste.</w:t>
+      </w:r>
+    </w:p>
+    <w:p/>
+    <w:p>
+      <w:r>
+        <w:t xml:space="preserve">Par la suite je vais </w:t>
+      </w:r>
+      <w:r>
+        <w:t>faire des tests de robustesse en demandant à plusieurs joueurs de jouer au même temps sur mon réseau local afin de voir s’il n’y a pas de problème lorsque plusieurs joueurs jouent au même temps.</w:t>
+      </w:r>
+    </w:p>
+    <w:p/>
+    <w:p>
+      <w:r>
+        <w:t>Au final je ferais des tests de sécurité si mon projet est fini avant le délai, afin de s’assurer que toutes les</w:t>
+      </w:r>
+      <w:r>
+        <w:t xml:space="preserve"> pages et</w:t>
+      </w:r>
+      <w:r>
+        <w:t xml:space="preserve"> chaînes de caractères soient sécurisées.</w:t>
+      </w:r>
+    </w:p>
+    <w:p/>
     <w:p>
       <w:pPr>
         <w:pStyle w:val="Titre2"/>
         <w:rPr>
-          <w:i w:val="0"/>
-          <w:iCs/>
+          <w:rFonts w:cs="Arial"/>
         </w:rPr>
       </w:pPr>
       <w:bookmarkStart w:id="11" w:name="_Toc25553310"/>
@@ -6970,6 +6705,39 @@
       <w:bookmarkEnd w:id="12"/>
       <w:bookmarkEnd w:id="13"/>
     </w:p>
+    <w:p/>
+    <w:p>
+      <w:r>
+        <w:t xml:space="preserve">J’ai un manque de connaissances au niveau de l’architecture MVC car c’est la première fois que celle-ci est utilisée. Afin de combler </w:t>
+      </w:r>
+      <w:r>
+        <w:t>ce</w:t>
+      </w:r>
+      <w:r>
+        <w:t xml:space="preserve"> problème j’ai suivi les cours de openclassrooms</w:t>
+      </w:r>
+      <w:r>
+        <w:t xml:space="preserve"> sur internet le week-end.</w:t>
+      </w:r>
+    </w:p>
+    <w:p/>
+    <w:p>
+      <w:r>
+        <w:t xml:space="preserve">Manque de connaissances en </w:t>
+      </w:r>
+      <w:proofErr w:type="spellStart"/>
+      <w:r>
+        <w:t>Jquery</w:t>
+      </w:r>
+      <w:proofErr w:type="spellEnd"/>
+      <w:r>
+        <w:t>. Quand le moment sera venu d’automatiser mes requêtes SQL je suivrais le cours présent sur openclassrooms et si ceci ne suffit pas, je chercherais un maximum d’</w:t>
+      </w:r>
+      <w:r>
+        <w:t>informations sur internet.</w:t>
+      </w:r>
+    </w:p>
+    <w:p/>
     <w:p>
       <w:pPr>
         <w:pStyle w:val="Retraitnormal1"/>
@@ -6977,52 +6745,19 @@
           <w:ilvl w:val="0"/>
           <w:numId w:val="0"/>
         </w:numPr>
-        <w:ind w:left="360"/>
         <w:rPr>
           <w:rFonts w:ascii="Arial" w:hAnsi="Arial" w:cs="Arial"/>
           <w:iCs/>
           <w:sz w:val="24"/>
         </w:rPr>
       </w:pPr>
-    </w:p>
-    <w:p>
-      <w:pPr>
-        <w:pStyle w:val="Retraitnormal1"/>
-        <w:numPr>
-          <w:ilvl w:val="0"/>
-          <w:numId w:val="5"/>
-        </w:numPr>
+      <w:r>
         <w:rPr>
           <w:rFonts w:ascii="Arial" w:hAnsi="Arial" w:cs="Arial"/>
-          <w:i/>
+          <w:iCs/>
           <w:sz w:val="24"/>
         </w:rPr>
-      </w:pPr>
-      <w:proofErr w:type="gramStart"/>
-      <w:r>
-        <w:rPr>
-          <w:rFonts w:ascii="Arial" w:hAnsi="Arial" w:cs="Arial"/>
-          <w:i/>
-          <w:sz w:val="24"/>
-        </w:rPr>
-        <w:t>risques</w:t>
-      </w:r>
-      <w:proofErr w:type="gramEnd"/>
-      <w:r>
-        <w:rPr>
-          <w:rFonts w:ascii="Arial" w:hAnsi="Arial" w:cs="Arial"/>
-          <w:i/>
-          <w:sz w:val="24"/>
-        </w:rPr>
-        <w:t xml:space="preserve"> techniques (complexité, manque de compétences, …)</w:t>
-      </w:r>
-      <w:r>
-        <w:rPr>
-          <w:rFonts w:ascii="Arial" w:hAnsi="Arial" w:cs="Arial"/>
-          <w:i/>
-          <w:sz w:val="24"/>
-        </w:rPr>
-        <w:t>.</w:t>
+        <w:t>Il se peut également que le jeu soit mal sécurisé car je manque de compétences dans ce domaine. La sécurité ne sera peut-être pas implémentée, celle-ci n’est pas référencée dans le cahier des charges.</w:t>
       </w:r>
     </w:p>
     <w:p>
@@ -7032,67 +6767,6 @@
           <w:ilvl w:val="0"/>
           <w:numId w:val="0"/>
         </w:numPr>
-        <w:ind w:left="360"/>
-        <w:rPr>
-          <w:rFonts w:ascii="Arial" w:hAnsi="Arial" w:cs="Arial"/>
-          <w:i/>
-          <w:sz w:val="24"/>
-        </w:rPr>
-      </w:pPr>
-    </w:p>
-    <w:p>
-      <w:pPr>
-        <w:pStyle w:val="Retraitnormal1"/>
-        <w:numPr>
-          <w:ilvl w:val="0"/>
-          <w:numId w:val="0"/>
-        </w:numPr>
-        <w:ind w:left="360"/>
-        <w:rPr>
-          <w:rFonts w:ascii="Arial" w:hAnsi="Arial" w:cs="Arial"/>
-          <w:i/>
-          <w:sz w:val="24"/>
-        </w:rPr>
-      </w:pPr>
-      <w:r>
-        <w:rPr>
-          <w:rFonts w:ascii="Arial" w:hAnsi="Arial" w:cs="Arial"/>
-          <w:i/>
-          <w:sz w:val="24"/>
-        </w:rPr>
-        <w:t>Décrire aussi quelles solutions ont été appliquées pour réduire les risques (priorités, formation, actions, …)</w:t>
-      </w:r>
-      <w:r>
-        <w:rPr>
-          <w:rFonts w:ascii="Arial" w:hAnsi="Arial" w:cs="Arial"/>
-          <w:i/>
-          <w:sz w:val="24"/>
-        </w:rPr>
-        <w:t>.</w:t>
-      </w:r>
-    </w:p>
-    <w:p>
-      <w:r>
-        <w:rPr>
-          <w:highlight w:val="yellow"/>
-        </w:rPr>
-        <w:t>Eché</w:t>
-      </w:r>
-      <w:r>
-        <w:rPr>
-          <w:highlight w:val="yellow"/>
-        </w:rPr>
-        <w:t>ance 3</w:t>
-      </w:r>
-    </w:p>
-    <w:p>
-      <w:pPr>
-        <w:pStyle w:val="Retraitnormal1"/>
-        <w:numPr>
-          <w:ilvl w:val="0"/>
-          <w:numId w:val="0"/>
-        </w:numPr>
-        <w:ind w:left="360"/>
         <w:rPr>
           <w:rFonts w:ascii="Arial" w:hAnsi="Arial" w:cs="Arial"/>
           <w:iCs/>
@@ -7298,7 +6972,14 @@
           <w:tcPr>
             <w:tcW w:w="1975" w:type="dxa"/>
           </w:tcPr>
-          <w:p/>
+          <w:p>
+            <w:r>
+              <w:t>22</w:t>
+            </w:r>
+            <w:r>
+              <w:t>.05.2018</w:t>
+            </w:r>
+          </w:p>
         </w:tc>
       </w:tr>
       <w:tr>
@@ -7336,7 +7017,11 @@
           <w:tcPr>
             <w:tcW w:w="1975" w:type="dxa"/>
           </w:tcPr>
-          <w:p/>
+          <w:p>
+            <w:r>
+              <w:t>25.05.2018</w:t>
+            </w:r>
+          </w:p>
         </w:tc>
       </w:tr>
       <w:tr>
@@ -7450,62 +7135,6 @@
         </w:tc>
       </w:tr>
     </w:tbl>
-    <w:p/>
-    <w:p>
-      <w:r>
-        <w:rPr>
-          <w:highlight w:val="yellow"/>
-        </w:rPr>
-        <w:t>Eché</w:t>
-      </w:r>
-      <w:r>
-        <w:rPr>
-          <w:highlight w:val="yellow"/>
-        </w:rPr>
-        <w:t>ance 3</w:t>
-      </w:r>
-    </w:p>
-    <w:p>
-      <w:r>
-        <w:rPr>
-          <w:highlight w:val="yellow"/>
-        </w:rPr>
-        <w:t>Eché</w:t>
-      </w:r>
-      <w:r>
-        <w:rPr>
-          <w:highlight w:val="yellow"/>
-        </w:rPr>
-        <w:t>ance 4</w:t>
-      </w:r>
-    </w:p>
-    <w:p>
-      <w:r>
-        <w:rPr>
-          <w:highlight w:val="yellow"/>
-        </w:rPr>
-        <w:t>Eché</w:t>
-      </w:r>
-      <w:r>
-        <w:rPr>
-          <w:highlight w:val="yellow"/>
-        </w:rPr>
-        <w:t>ance 5</w:t>
-      </w:r>
-    </w:p>
-    <w:p>
-      <w:pPr>
-        <w:rPr>
-          <w:highlight w:val="yellow"/>
-        </w:rPr>
-      </w:pPr>
-      <w:r>
-        <w:rPr>
-          <w:highlight w:val="yellow"/>
-        </w:rPr>
-        <w:br w:type="page"/>
-      </w:r>
-    </w:p>
     <w:p>
       <w:pPr>
         <w:pStyle w:val="Titre2"/>
@@ -14146,12 +13775,12 @@
       <w:pPr>
         <w:pStyle w:val="Titre3"/>
       </w:pPr>
-      <w:bookmarkStart w:id="41" w:name="_Toc71703259"/>
-      <w:bookmarkStart w:id="42" w:name="_Toc514847673"/>
+      <w:bookmarkStart w:id="41" w:name="_Toc514847673"/>
+      <w:bookmarkStart w:id="42" w:name="_Toc71703259"/>
       <w:r>
         <w:t>Particularité 1</w:t>
       </w:r>
-      <w:bookmarkEnd w:id="42"/>
+      <w:bookmarkEnd w:id="41"/>
     </w:p>
     <w:p/>
     <w:p>
@@ -14337,7 +13966,7 @@
         <w:lastRenderedPageBreak/>
         <w:t>R</w:t>
       </w:r>
-      <w:bookmarkEnd w:id="41"/>
+      <w:bookmarkEnd w:id="42"/>
       <w:r>
         <w:t>éalisation</w:t>
       </w:r>
@@ -17271,6 +16900,36 @@
           </w:p>
         </w:tc>
       </w:tr>
+      <w:tr>
+        <w:tc>
+          <w:tcPr>
+            <w:tcW w:w="1980" w:type="dxa"/>
+          </w:tcPr>
+          <w:p>
+            <w:r>
+              <w:t>25.05.2018</w:t>
+            </w:r>
+          </w:p>
+        </w:tc>
+        <w:tc>
+          <w:tcPr>
+            <w:tcW w:w="7654" w:type="dxa"/>
+          </w:tcPr>
+          <w:p>
+            <w:r>
+              <w:t xml:space="preserve">Démo présentée à M. </w:t>
+            </w:r>
+            <w:proofErr w:type="spellStart"/>
+            <w:r>
+              <w:t>Egger</w:t>
+            </w:r>
+            <w:proofErr w:type="spellEnd"/>
+            <w:r>
+              <w:t xml:space="preserve"> </w:t>
+            </w:r>
+          </w:p>
+        </w:tc>
+      </w:tr>
     </w:tbl>
     <w:p>
       <w:pPr>
@@ -17439,8 +17098,8 @@
         </w:rPr>
       </w:pPr>
       <w:bookmarkStart w:id="78" w:name="_Toc71703270"/>
-      <w:bookmarkStart w:id="79" w:name="_Toc25553334"/>
-      <w:bookmarkStart w:id="80" w:name="_Toc514847689"/>
+      <w:bookmarkStart w:id="79" w:name="_Toc514847689"/>
+      <w:bookmarkStart w:id="80" w:name="_Toc25553334"/>
       <w:r>
         <w:rPr>
           <w:i w:val="0"/>
@@ -17456,7 +17115,7 @@
         <w:t>rchives du projet</w:t>
       </w:r>
       <w:bookmarkEnd w:id="78"/>
-      <w:bookmarkEnd w:id="80"/>
+      <w:bookmarkEnd w:id="79"/>
       <w:r>
         <w:rPr>
           <w:i w:val="0"/>
@@ -17464,7 +17123,7 @@
         </w:rPr>
         <w:t xml:space="preserve"> </w:t>
       </w:r>
-      <w:bookmarkEnd w:id="79"/>
+      <w:bookmarkEnd w:id="80"/>
     </w:p>
     <w:p/>
     <w:p>
@@ -17618,7 +17277,7 @@
               <w:sz w:val="16"/>
               <w:szCs w:val="16"/>
             </w:rPr>
-            <w:t>6</w:t>
+            <w:t>7</w:t>
           </w:r>
           <w:r>
             <w:rPr>
@@ -17719,7 +17378,7 @@
               <w:sz w:val="16"/>
               <w:szCs w:val="16"/>
             </w:rPr>
-            <w:t>22/05/2018 09:09:00</w:t>
+            <w:t>23/05/2018 14:05:00</w:t>
           </w:r>
           <w:r>
             <w:rPr>
@@ -22357,7 +22016,7 @@
 </file>
 
 <file path=customXml/itemProps1.xml><?xml version="1.0" encoding="utf-8"?>
-<ds:datastoreItem xmlns:ds="http://schemas.openxmlformats.org/officeDocument/2006/customXml" ds:itemID="{90874A6C-6777-4E23-BF01-E74C35CB77D9}">
+<ds:datastoreItem xmlns:ds="http://schemas.openxmlformats.org/officeDocument/2006/customXml" ds:itemID="{EC7432B9-2C6E-4331-A7AA-C658DD9952EE}">
   <ds:schemaRefs>
     <ds:schemaRef ds:uri="http://schemas.openxmlformats.org/officeDocument/2006/bibliography"/>
   </ds:schemaRefs>

</xml_diff>